<commit_message>
added pdf file of analysis
</commit_message>
<xml_diff>
--- a/HeroesOfPymoli/Analysis/DataTrendsAnalysis.docx
+++ b/HeroesOfPymoli/Analysis/DataTrendsAnalysis.docx
@@ -143,14 +143,7 @@
           <w:b/>
           <w:bCs/>
         </w:rPr>
-        <w:t>Purchasing Analysis (Total)</w:t>
-      </w:r>
-      <w:r>
-        <w:rPr>
-          <w:b/>
-          <w:bCs/>
-        </w:rPr>
-        <w:t>:</w:t>
+        <w:t>Purchasing Analysis (Total):</w:t>
       </w:r>
     </w:p>
     <w:p>
@@ -1001,19 +994,10 @@
         <w:pStyle w:val="ListParagraph"/>
       </w:pPr>
       <w:r>
-        <w:t>This information can be used to determine how to direct marketing campaigns</w:t>
-      </w:r>
-      <w:r>
-        <w:t xml:space="preserve"> and future game design. </w:t>
-      </w:r>
-      <w:r>
-        <w:t xml:space="preserve">Gaining the attention of more </w:t>
-      </w:r>
-      <w:r>
-        <w:t>other/non-disclosed and female gender players</w:t>
-      </w:r>
-      <w:r>
-        <w:t xml:space="preserve"> could lead to more profits per person for the game items sold.</w:t>
+        <w:t xml:space="preserve">This information can be used to determine how to direct marketing campaigns and future game design. </w:t>
+      </w:r>
+      <w:r>
+        <w:t>Gaining the attention of more other/non-disclosed and female gender players could lead to more profits per person for the game items sold.</w:t>
       </w:r>
     </w:p>
     <w:p>
@@ -1039,25 +1023,7 @@
         <w:t>per person.</w:t>
       </w:r>
       <w:r>
-        <w:t xml:space="preserve"> An interesting note is that players under 10 years old accounted for the second highest average purchase price and </w:t>
-      </w:r>
-      <w:r>
-        <w:t>second highest</w:t>
-      </w:r>
-      <w:r>
-        <w:t xml:space="preserve"> </w:t>
-      </w:r>
-      <w:r>
-        <w:t xml:space="preserve">average total </w:t>
-      </w:r>
-      <w:r>
-        <w:t xml:space="preserve">purchase </w:t>
-      </w:r>
-      <w:r>
-        <w:t>per person</w:t>
-      </w:r>
-      <w:r>
-        <w:t>.</w:t>
+        <w:t xml:space="preserve"> An interesting note is that players under 10 years old accounted for the second highest average purchase price and second highest average total purchase per person.</w:t>
       </w:r>
     </w:p>
     <w:p>
@@ -1126,6 +1092,9 @@
       <w:r>
         <w:t xml:space="preserve"> This is useful information because it can help determine how to get players to purchase more items. The main question surrounding this piece of information is, do players not purchase more items due to price, or are more items not needed for the gameplay?</w:t>
       </w:r>
+      <w:r>
+        <w:t xml:space="preserve"> Another question on this topic is, would players be more inclined to purchase more items, resulting in a higher total purchase value, if the items were less expensive?</w:t>
+      </w:r>
     </w:p>
     <w:p>
       <w:pPr>
@@ -1144,7 +1113,7 @@
         <w:t>income level</w:t>
       </w:r>
       <w:r>
-        <w:t xml:space="preserve"> would prove useful for further, more </w:t>
+        <w:t xml:space="preserve"> would prove useful for more </w:t>
       </w:r>
       <w:r>
         <w:t>in-depth</w:t>
@@ -1658,6 +1627,7 @@
   <w:style w:type="character" w:default="1" w:styleId="DefaultParagraphFont">
     <w:name w:val="Default Paragraph Font"/>
     <w:uiPriority w:val="1"/>
+    <w:semiHidden/>
     <w:unhideWhenUsed/>
   </w:style>
   <w:style w:type="table" w:default="1" w:styleId="TableNormal">

</xml_diff>